<commit_message>
Update of diagrams and docs
</commit_message>
<xml_diff>
--- a/docs/entités.docx
+++ b/docs/entités.docx
@@ -400,7 +400,14 @@
           <w:rFonts w:ascii="Cambria" w:hAnsi="Cambria"/>
           <w:sz w:val="24"/>
         </w:rPr>
-        <w:t>Numéro du permis de conduire *</w:t>
+        <w:t>Permis de conduire</w:t>
+      </w:r>
+      <w:r>
+        <w:rPr>
+          <w:rFonts w:ascii="Cambria" w:hAnsi="Cambria"/>
+          <w:sz w:val="24"/>
+        </w:rPr>
+        <w:t xml:space="preserve"> *</w:t>
       </w:r>
     </w:p>
     <w:p>
@@ -420,7 +427,7 @@
           <w:rFonts w:ascii="Cambria" w:hAnsi="Cambria"/>
           <w:sz w:val="24"/>
         </w:rPr>
-        <w:t>Catégories du permis de conduire *</w:t>
+        <w:t>Date et heure d’embauche *</w:t>
       </w:r>
     </w:p>
     <w:p>
@@ -440,7 +447,28 @@
           <w:rFonts w:ascii="Cambria" w:hAnsi="Cambria"/>
           <w:sz w:val="24"/>
         </w:rPr>
-        <w:t>Date et heure d’embauche *</w:t>
+        <w:t>Date et heure d</w:t>
+      </w:r>
+      <w:r>
+        <w:rPr>
+          <w:rFonts w:ascii="Cambria" w:hAnsi="Cambria"/>
+          <w:sz w:val="24"/>
+        </w:rPr>
+        <w:t>e la fin du</w:t>
+      </w:r>
+      <w:r>
+        <w:rPr>
+          <w:rFonts w:ascii="Cambria" w:hAnsi="Cambria"/>
+          <w:sz w:val="24"/>
+        </w:rPr>
+        <w:t xml:space="preserve"> voyage</w:t>
+      </w:r>
+      <w:r>
+        <w:rPr>
+          <w:rFonts w:ascii="Cambria" w:hAnsi="Cambria"/>
+          <w:sz w:val="24"/>
+        </w:rPr>
+        <w:t xml:space="preserve"> le plus récent</w:t>
       </w:r>
     </w:p>
     <w:p>
@@ -452,15 +480,57 @@
         </w:numPr>
         <w:rPr>
           <w:rFonts w:ascii="Cambria" w:hAnsi="Cambria"/>
-          <w:sz w:val="24"/>
-        </w:rPr>
-      </w:pPr>
-      <w:r>
-        <w:rPr>
-          <w:rFonts w:ascii="Cambria" w:hAnsi="Cambria"/>
-          <w:sz w:val="24"/>
-        </w:rPr>
-        <w:t>Date et heure de la dernière fin de voyage</w:t>
+          <w:b/>
+          <w:sz w:val="24"/>
+        </w:rPr>
+      </w:pPr>
+      <w:r>
+        <w:rPr>
+          <w:rFonts w:ascii="Cambria" w:hAnsi="Cambria"/>
+          <w:b/>
+          <w:sz w:val="24"/>
+        </w:rPr>
+        <w:t>Voyage</w:t>
+      </w:r>
+      <w:r>
+        <w:rPr>
+          <w:rFonts w:ascii="Cambria" w:hAnsi="Cambria"/>
+          <w:b/>
+          <w:sz w:val="24"/>
+        </w:rPr>
+        <w:t>s</w:t>
+      </w:r>
+      <w:r>
+        <w:rPr>
+          <w:rFonts w:ascii="Cambria" w:hAnsi="Cambria"/>
+          <w:b/>
+          <w:sz w:val="24"/>
+        </w:rPr>
+        <w:t xml:space="preserve"> planifié</w:t>
+      </w:r>
+      <w:r>
+        <w:rPr>
+          <w:rFonts w:ascii="Cambria" w:hAnsi="Cambria"/>
+          <w:b/>
+          <w:sz w:val="24"/>
+        </w:rPr>
+        <w:t>s</w:t>
+      </w:r>
+      <w:r>
+        <w:rPr>
+          <w:rFonts w:ascii="Cambria" w:hAnsi="Cambria"/>
+          <w:b/>
+          <w:sz w:val="24"/>
+        </w:rPr>
+        <w:t xml:space="preserve"> affecté</w:t>
+      </w:r>
+      <w:r>
+        <w:rPr>
+          <w:rFonts w:ascii="Cambria" w:hAnsi="Cambria"/>
+          <w:b/>
+          <w:sz w:val="24"/>
+        </w:rPr>
+        <w:t>s</w:t>
       </w:r>
     </w:p>
     <w:p>
@@ -482,47 +552,7 @@
           <w:b/>
           <w:sz w:val="24"/>
         </w:rPr>
-        <w:t>Voyage</w:t>
-      </w:r>
-      <w:r>
-        <w:rPr>
-          <w:rFonts w:ascii="Cambria" w:hAnsi="Cambria"/>
-          <w:b/>
-          <w:sz w:val="24"/>
-        </w:rPr>
-        <w:t>s</w:t>
-      </w:r>
-      <w:r>
-        <w:rPr>
-          <w:rFonts w:ascii="Cambria" w:hAnsi="Cambria"/>
-          <w:b/>
-          <w:sz w:val="24"/>
-        </w:rPr>
-        <w:t xml:space="preserve"> planifié</w:t>
-      </w:r>
-      <w:r>
-        <w:rPr>
-          <w:rFonts w:ascii="Cambria" w:hAnsi="Cambria"/>
-          <w:b/>
-          <w:sz w:val="24"/>
-        </w:rPr>
-        <w:t>s</w:t>
-      </w:r>
-      <w:r>
-        <w:rPr>
-          <w:rFonts w:ascii="Cambria" w:hAnsi="Cambria"/>
-          <w:b/>
-          <w:sz w:val="24"/>
-        </w:rPr>
-        <w:t xml:space="preserve"> affecté</w:t>
-      </w:r>
-      <w:r>
-        <w:rPr>
-          <w:rFonts w:ascii="Cambria" w:hAnsi="Cambria"/>
-          <w:b/>
-          <w:sz w:val="24"/>
-        </w:rPr>
-        <w:t>s</w:t>
+        <w:t>Voyage en cours</w:t>
       </w:r>
     </w:p>
     <w:p>
@@ -534,28 +564,6 @@
         </w:numPr>
         <w:rPr>
           <w:rFonts w:ascii="Cambria" w:hAnsi="Cambria"/>
-          <w:b/>
-          <w:sz w:val="24"/>
-        </w:rPr>
-      </w:pPr>
-      <w:r>
-        <w:rPr>
-          <w:rFonts w:ascii="Cambria" w:hAnsi="Cambria"/>
-          <w:b/>
-          <w:sz w:val="24"/>
-        </w:rPr>
-        <w:t>Voyage en cours</w:t>
-      </w:r>
-    </w:p>
-    <w:p>
-      <w:pPr>
-        <w:pStyle w:val="Paragraphedeliste"/>
-        <w:numPr>
-          <w:ilvl w:val="0"/>
-          <w:numId w:val="3"/>
-        </w:numPr>
-        <w:rPr>
-          <w:rFonts w:ascii="Cambria" w:hAnsi="Cambria"/>
           <w:sz w:val="24"/>
         </w:rPr>
       </w:pPr>
@@ -592,112 +600,264 @@
     </w:p>
     <w:p>
       <w:pPr>
+        <w:rPr>
+          <w:rFonts w:ascii="Cambria" w:hAnsi="Cambria"/>
+          <w:sz w:val="24"/>
+        </w:rPr>
+      </w:pPr>
+    </w:p>
+    <w:p>
+      <w:pPr>
+        <w:pStyle w:val="Paragraphedeliste"/>
+        <w:numPr>
+          <w:ilvl w:val="2"/>
+          <w:numId w:val="1"/>
+        </w:numPr>
+        <w:rPr>
+          <w:rFonts w:ascii="Calibri" w:hAnsi="Calibri"/>
+          <w:b/>
+          <w:sz w:val="28"/>
+        </w:rPr>
+      </w:pPr>
+      <w:r>
+        <w:rPr>
+          <w:rFonts w:ascii="Calibri" w:hAnsi="Calibri"/>
+          <w:b/>
+          <w:sz w:val="28"/>
+        </w:rPr>
+        <w:t>Permis de conduire</w:t>
+      </w:r>
+    </w:p>
+    <w:p>
+      <w:pPr>
+        <w:rPr>
+          <w:rFonts w:ascii="Cambria" w:hAnsi="Cambria"/>
+          <w:sz w:val="24"/>
+        </w:rPr>
+      </w:pPr>
+      <w:r>
+        <w:rPr>
+          <w:rFonts w:ascii="Cambria" w:hAnsi="Cambria"/>
+          <w:sz w:val="24"/>
+        </w:rPr>
+        <w:t>Un permis de conduire représente un permis de conduire d’un chauffeur travaillant au sein d’une coopérative.</w:t>
+      </w:r>
+    </w:p>
+    <w:p>
+      <w:pPr>
+        <w:rPr>
+          <w:rFonts w:ascii="Cambria" w:hAnsi="Cambria"/>
+          <w:sz w:val="24"/>
+        </w:rPr>
+      </w:pPr>
+    </w:p>
+    <w:p>
+      <w:pPr>
+        <w:rPr>
+          <w:rFonts w:ascii="Cambria" w:hAnsi="Cambria"/>
+          <w:sz w:val="24"/>
+        </w:rPr>
+      </w:pPr>
+    </w:p>
+    <w:p>
+      <w:pPr>
+        <w:rPr>
+          <w:rFonts w:ascii="Cambria" w:hAnsi="Cambria"/>
+          <w:sz w:val="24"/>
+        </w:rPr>
+      </w:pPr>
+      <w:r>
+        <w:rPr>
+          <w:rFonts w:ascii="Cambria" w:hAnsi="Cambria"/>
+          <w:sz w:val="24"/>
+        </w:rPr>
+        <w:lastRenderedPageBreak/>
+        <w:t>Un permis de con</w:t>
+      </w:r>
+      <w:r>
+        <w:rPr>
+          <w:rFonts w:ascii="Cambria" w:hAnsi="Cambria"/>
+          <w:sz w:val="24"/>
+        </w:rPr>
+        <w:t>duire est composé d</w:t>
+      </w:r>
+      <w:r>
+        <w:rPr>
+          <w:rFonts w:ascii="Cambria" w:hAnsi="Cambria"/>
+          <w:sz w:val="24"/>
+        </w:rPr>
+        <w:t>es attributs suivants :</w:t>
+      </w:r>
+    </w:p>
+    <w:p>
+      <w:pPr>
+        <w:pStyle w:val="Paragraphedeliste"/>
+        <w:numPr>
+          <w:ilvl w:val="0"/>
+          <w:numId w:val="17"/>
+        </w:numPr>
+        <w:rPr>
+          <w:rFonts w:ascii="Cambria" w:hAnsi="Cambria"/>
+          <w:sz w:val="24"/>
+        </w:rPr>
+      </w:pPr>
+      <w:r>
+        <w:rPr>
+          <w:rFonts w:ascii="Cambria" w:hAnsi="Cambria"/>
+          <w:sz w:val="24"/>
+        </w:rPr>
+        <w:t>Numéro matricule</w:t>
+      </w:r>
+    </w:p>
+    <w:p>
+      <w:pPr>
+        <w:pStyle w:val="Paragraphedeliste"/>
+        <w:numPr>
+          <w:ilvl w:val="0"/>
+          <w:numId w:val="17"/>
+        </w:numPr>
+        <w:rPr>
+          <w:rFonts w:ascii="Cambria" w:hAnsi="Cambria"/>
+          <w:sz w:val="24"/>
+        </w:rPr>
+      </w:pPr>
+      <w:r>
+        <w:rPr>
+          <w:rFonts w:ascii="Cambria" w:hAnsi="Cambria"/>
+          <w:sz w:val="24"/>
+        </w:rPr>
+        <w:t>Catégories</w:t>
+      </w:r>
+    </w:p>
+    <w:p>
+      <w:pPr>
+        <w:rPr>
+          <w:rFonts w:ascii="Cambria" w:hAnsi="Cambria"/>
+          <w:sz w:val="24"/>
+        </w:rPr>
+      </w:pPr>
+    </w:p>
+    <w:p>
+      <w:pPr>
+        <w:pStyle w:val="Paragraphedeliste"/>
+        <w:numPr>
+          <w:ilvl w:val="0"/>
+          <w:numId w:val="1"/>
+        </w:numPr>
+        <w:rPr>
+          <w:rFonts w:ascii="Calibri" w:hAnsi="Calibri"/>
+          <w:b/>
+          <w:sz w:val="28"/>
+        </w:rPr>
+      </w:pPr>
+      <w:r>
+        <w:rPr>
+          <w:rFonts w:ascii="Calibri" w:hAnsi="Calibri"/>
+          <w:b/>
+          <w:sz w:val="28"/>
+        </w:rPr>
+        <w:t>Photo</w:t>
+      </w:r>
+    </w:p>
+    <w:p>
+      <w:pPr>
+        <w:rPr>
+          <w:rFonts w:ascii="Cambria" w:hAnsi="Cambria"/>
+          <w:sz w:val="24"/>
+        </w:rPr>
+      </w:pPr>
+      <w:r>
+        <w:rPr>
+          <w:rFonts w:ascii="Cambria" w:hAnsi="Cambria"/>
+          <w:sz w:val="24"/>
+        </w:rPr>
+        <w:t>Une photo</w:t>
+      </w:r>
+      <w:r>
+        <w:rPr>
+          <w:rFonts w:ascii="Cambria" w:hAnsi="Cambria"/>
+          <w:sz w:val="24"/>
+        </w:rPr>
+        <w:t xml:space="preserve"> représente une photo </w:t>
+      </w:r>
+      <w:r>
+        <w:rPr>
+          <w:rFonts w:ascii="Cambria" w:hAnsi="Cambria"/>
+          <w:sz w:val="24"/>
+        </w:rPr>
+        <w:t>représente n’importe quelle photo utilisée dans l’application ayant une description</w:t>
+      </w:r>
+      <w:r>
+        <w:rPr>
+          <w:rFonts w:ascii="Cambria" w:hAnsi="Cambria"/>
+          <w:sz w:val="24"/>
+        </w:rPr>
+        <w:t>.</w:t>
+      </w:r>
+    </w:p>
+    <w:p>
+      <w:pPr>
+        <w:rPr>
+          <w:rFonts w:ascii="Cambria" w:hAnsi="Cambria"/>
+          <w:sz w:val="24"/>
+        </w:rPr>
+      </w:pPr>
+      <w:r>
+        <w:rPr>
+          <w:rFonts w:ascii="Cambria" w:hAnsi="Cambria"/>
+          <w:sz w:val="24"/>
+        </w:rPr>
+        <w:t>Elle est composée des attributs suivants :</w:t>
+      </w:r>
+    </w:p>
+    <w:p>
+      <w:pPr>
+        <w:pStyle w:val="Paragraphedeliste"/>
+        <w:numPr>
+          <w:ilvl w:val="0"/>
+          <w:numId w:val="5"/>
+        </w:numPr>
+        <w:rPr>
+          <w:rFonts w:ascii="Cambria" w:hAnsi="Cambria"/>
+          <w:sz w:val="24"/>
+        </w:rPr>
+      </w:pPr>
+      <w:r>
+        <w:rPr>
+          <w:rFonts w:ascii="Cambria" w:hAnsi="Cambria"/>
+          <w:sz w:val="24"/>
+        </w:rPr>
+        <w:t>Chemin vers le fichier image *</w:t>
+      </w:r>
+    </w:p>
+    <w:p>
+      <w:pPr>
+        <w:pStyle w:val="Paragraphedeliste"/>
+        <w:numPr>
+          <w:ilvl w:val="0"/>
+          <w:numId w:val="5"/>
+        </w:numPr>
+        <w:rPr>
+          <w:rFonts w:ascii="Cambria" w:hAnsi="Cambria"/>
+          <w:sz w:val="24"/>
+        </w:rPr>
+      </w:pPr>
+      <w:r>
+        <w:rPr>
+          <w:rFonts w:ascii="Cambria" w:hAnsi="Cambria"/>
+          <w:sz w:val="24"/>
+        </w:rPr>
+        <w:t>Description</w:t>
+      </w:r>
+    </w:p>
+    <w:p>
+      <w:pPr>
         <w:ind w:left="360"/>
         <w:rPr>
           <w:rFonts w:ascii="Cambria" w:hAnsi="Cambria"/>
           <w:sz w:val="24"/>
         </w:rPr>
       </w:pPr>
-    </w:p>
-    <w:p>
-      <w:pPr>
-        <w:pStyle w:val="Paragraphedeliste"/>
-        <w:numPr>
-          <w:ilvl w:val="0"/>
-          <w:numId w:val="1"/>
-        </w:numPr>
-        <w:rPr>
-          <w:rFonts w:ascii="Calibri" w:hAnsi="Calibri"/>
-          <w:b/>
-          <w:sz w:val="28"/>
-        </w:rPr>
-      </w:pPr>
-      <w:r>
-        <w:rPr>
-          <w:rFonts w:ascii="Calibri" w:hAnsi="Calibri"/>
-          <w:b/>
-          <w:sz w:val="28"/>
-        </w:rPr>
-        <w:t>Photo</w:t>
-      </w:r>
-    </w:p>
-    <w:p>
-      <w:pPr>
-        <w:rPr>
-          <w:rFonts w:ascii="Cambria" w:hAnsi="Cambria"/>
-          <w:sz w:val="24"/>
-        </w:rPr>
-      </w:pPr>
-      <w:r>
-        <w:rPr>
-          <w:rFonts w:ascii="Cambria" w:hAnsi="Cambria"/>
-          <w:sz w:val="24"/>
-        </w:rPr>
-        <w:t>Une photo</w:t>
-      </w:r>
-      <w:r>
-        <w:rPr>
-          <w:rFonts w:ascii="Cambria" w:hAnsi="Cambria"/>
-          <w:sz w:val="24"/>
-        </w:rPr>
-        <w:t xml:space="preserve"> représente une photo dans la gallérie de la coopérative.</w:t>
-      </w:r>
-    </w:p>
-    <w:p>
-      <w:pPr>
-        <w:rPr>
-          <w:rFonts w:ascii="Cambria" w:hAnsi="Cambria"/>
-          <w:sz w:val="24"/>
-        </w:rPr>
-      </w:pPr>
-      <w:r>
-        <w:rPr>
-          <w:rFonts w:ascii="Cambria" w:hAnsi="Cambria"/>
-          <w:sz w:val="24"/>
-        </w:rPr>
-        <w:t>Elle est composée des attributs suivants :</w:t>
-      </w:r>
-    </w:p>
-    <w:p>
-      <w:pPr>
-        <w:pStyle w:val="Paragraphedeliste"/>
-        <w:numPr>
-          <w:ilvl w:val="0"/>
-          <w:numId w:val="5"/>
-        </w:numPr>
-        <w:rPr>
-          <w:rFonts w:ascii="Cambria" w:hAnsi="Cambria"/>
-          <w:sz w:val="24"/>
-        </w:rPr>
-      </w:pPr>
-      <w:r>
-        <w:rPr>
-          <w:rFonts w:ascii="Cambria" w:hAnsi="Cambria"/>
-          <w:sz w:val="24"/>
-        </w:rPr>
-        <w:t>Chemin vers le fichier image *</w:t>
-      </w:r>
-    </w:p>
-    <w:p>
-      <w:pPr>
-        <w:pStyle w:val="Paragraphedeliste"/>
-        <w:numPr>
-          <w:ilvl w:val="0"/>
-          <w:numId w:val="5"/>
-        </w:numPr>
-        <w:rPr>
-          <w:rFonts w:ascii="Cambria" w:hAnsi="Cambria"/>
-          <w:sz w:val="24"/>
-        </w:rPr>
-      </w:pPr>
-      <w:r>
-        <w:rPr>
-          <w:rFonts w:ascii="Cambria" w:hAnsi="Cambria"/>
-          <w:sz w:val="24"/>
-        </w:rPr>
-        <w:lastRenderedPageBreak/>
-        <w:t>Description</w:t>
-      </w:r>
     </w:p>
     <w:p>
       <w:pPr>
@@ -1220,21 +1380,16 @@
         </w:rPr>
         <w:t>Horaire d’ouverture hebdomadaire</w:t>
       </w:r>
-      <w:r>
-        <w:rPr>
-          <w:rFonts w:ascii="Cambria" w:hAnsi="Cambria"/>
-          <w:sz w:val="24"/>
-        </w:rPr>
-        <w:t xml:space="preserve"> ou </w:t>
-      </w:r>
-      <w:r>
-        <w:rPr>
-          <w:rFonts w:ascii="Cambria" w:hAnsi="Cambria"/>
-          <w:b/>
-          <w:sz w:val="24"/>
-        </w:rPr>
-        <w:t>Horaires d’ouverture journalier</w:t>
-      </w:r>
+    </w:p>
+    <w:p>
+      <w:pPr>
+        <w:ind w:left="360"/>
+        <w:rPr>
+          <w:rFonts w:ascii="Cambria" w:hAnsi="Cambria"/>
+          <w:b/>
+          <w:sz w:val="24"/>
+        </w:rPr>
+      </w:pPr>
     </w:p>
     <w:p>
       <w:pPr>
@@ -1265,6 +1420,7 @@
           <w:b/>
           <w:sz w:val="28"/>
         </w:rPr>
+        <w:lastRenderedPageBreak/>
         <w:t>Horaire d’ouverture hebdomadaire</w:t>
       </w:r>
     </w:p>
@@ -1307,7 +1463,15 @@
           <w:sz w:val="24"/>
           <w:szCs w:val="24"/>
         </w:rPr>
-        <w:t>Ses attributs sont :</w:t>
+        <w:t>Les attributs d’une horaire d’ouverture hebdomadaire</w:t>
+      </w:r>
+      <w:r>
+        <w:rPr>
+          <w:rFonts w:ascii="Cambria" w:hAnsi="Cambria"/>
+          <w:sz w:val="24"/>
+          <w:szCs w:val="24"/>
+        </w:rPr>
+        <w:t xml:space="preserve"> attributs sont :</w:t>
       </w:r>
     </w:p>
     <w:p>
@@ -1329,7 +1493,58 @@
           <w:sz w:val="24"/>
           <w:szCs w:val="24"/>
         </w:rPr>
-        <w:t>Heure d’ouverture *</w:t>
+        <w:t xml:space="preserve">Liste </w:t>
+      </w:r>
+      <w:r>
+        <w:rPr>
+          <w:rFonts w:ascii="Cambria" w:hAnsi="Cambria"/>
+          <w:sz w:val="24"/>
+          <w:szCs w:val="24"/>
+        </w:rPr>
+        <w:t>d</w:t>
+      </w:r>
+      <w:r>
+        <w:rPr>
+          <w:rFonts w:ascii="Cambria" w:hAnsi="Cambria"/>
+          <w:sz w:val="24"/>
+          <w:szCs w:val="24"/>
+        </w:rPr>
+        <w:t xml:space="preserve">es </w:t>
+      </w:r>
+      <w:r>
+        <w:rPr>
+          <w:rFonts w:ascii="Cambria" w:hAnsi="Cambria"/>
+          <w:b/>
+          <w:sz w:val="24"/>
+          <w:szCs w:val="24"/>
+        </w:rPr>
+        <w:t>h</w:t>
+      </w:r>
+      <w:r>
+        <w:rPr>
+          <w:rFonts w:ascii="Cambria" w:hAnsi="Cambria"/>
+          <w:b/>
+          <w:sz w:val="24"/>
+          <w:szCs w:val="24"/>
+        </w:rPr>
+        <w:t>oraires</w:t>
+      </w:r>
+      <w:r>
+        <w:rPr>
+          <w:rFonts w:ascii="Cambria" w:hAnsi="Cambria"/>
+          <w:b/>
+          <w:sz w:val="24"/>
+          <w:szCs w:val="24"/>
+        </w:rPr>
+        <w:t xml:space="preserve"> d’ouverture journalier</w:t>
+      </w:r>
+      <w:r>
+        <w:rPr>
+          <w:rFonts w:ascii="Cambria" w:hAnsi="Cambria"/>
+          <w:sz w:val="24"/>
+          <w:szCs w:val="24"/>
+        </w:rPr>
+        <w:t xml:space="preserve"> dans le tas de tous les jours ouvrables de la semaine.</w:t>
       </w:r>
     </w:p>
     <w:p>
@@ -1351,7 +1566,7 @@
           <w:sz w:val="24"/>
           <w:szCs w:val="24"/>
         </w:rPr>
-        <w:t>Heure de fermeture *</w:t>
+        <w:t>Heure d’ouverture</w:t>
       </w:r>
     </w:p>
     <w:p>
@@ -1373,16 +1588,7 @@
           <w:sz w:val="24"/>
           <w:szCs w:val="24"/>
         </w:rPr>
-        <w:t xml:space="preserve">Exceptions : </w:t>
-      </w:r>
-      <w:r>
-        <w:rPr>
-          <w:rFonts w:ascii="Cambria" w:hAnsi="Cambria"/>
-          <w:b/>
-          <w:sz w:val="24"/>
-          <w:szCs w:val="24"/>
-        </w:rPr>
-        <w:t>Horaires d’ouverture journalier</w:t>
+        <w:t>Heure de fermeture</w:t>
       </w:r>
     </w:p>
     <w:p>
@@ -1401,6 +1607,96 @@
       <w:r>
         <w:rPr>
           <w:rFonts w:ascii="Cambria" w:hAnsi="Cambria"/>
+          <w:b/>
+          <w:sz w:val="24"/>
+          <w:szCs w:val="24"/>
+        </w:rPr>
+        <w:t>Exceptions</w:t>
+      </w:r>
+      <w:r>
+        <w:rPr>
+          <w:rFonts w:ascii="Cambria" w:hAnsi="Cambria"/>
+          <w:sz w:val="24"/>
+          <w:szCs w:val="24"/>
+        </w:rPr>
+        <w:t xml:space="preserve"> : </w:t>
+      </w:r>
+      <w:r>
+        <w:rPr>
+          <w:rFonts w:ascii="Cambria" w:hAnsi="Cambria"/>
+          <w:sz w:val="24"/>
+          <w:szCs w:val="24"/>
+        </w:rPr>
+        <w:t xml:space="preserve">Liste </w:t>
+      </w:r>
+      <w:r>
+        <w:rPr>
+          <w:rFonts w:ascii="Cambria" w:hAnsi="Cambria"/>
+          <w:sz w:val="24"/>
+          <w:szCs w:val="24"/>
+        </w:rPr>
+        <w:t>d</w:t>
+      </w:r>
+      <w:r>
+        <w:rPr>
+          <w:rFonts w:ascii="Cambria" w:hAnsi="Cambria"/>
+          <w:sz w:val="24"/>
+          <w:szCs w:val="24"/>
+        </w:rPr>
+        <w:t xml:space="preserve">e quelques </w:t>
+      </w:r>
+      <w:r>
+        <w:rPr>
+          <w:rFonts w:ascii="Cambria" w:hAnsi="Cambria"/>
+          <w:b/>
+          <w:sz w:val="24"/>
+          <w:szCs w:val="24"/>
+        </w:rPr>
+        <w:t>h</w:t>
+      </w:r>
+      <w:r>
+        <w:rPr>
+          <w:rFonts w:ascii="Cambria" w:hAnsi="Cambria"/>
+          <w:b/>
+          <w:sz w:val="24"/>
+          <w:szCs w:val="24"/>
+        </w:rPr>
+        <w:t>oraires</w:t>
+      </w:r>
+      <w:r>
+        <w:rPr>
+          <w:rFonts w:ascii="Cambria" w:hAnsi="Cambria"/>
+          <w:b/>
+          <w:sz w:val="24"/>
+          <w:szCs w:val="24"/>
+        </w:rPr>
+        <w:t xml:space="preserve"> d’ouverture journalier</w:t>
+      </w:r>
+      <w:r>
+        <w:rPr>
+          <w:rFonts w:ascii="Cambria" w:hAnsi="Cambria"/>
+          <w:sz w:val="24"/>
+          <w:szCs w:val="24"/>
+        </w:rPr>
+        <w:t xml:space="preserve"> qui dont l’heure d’ouverture et l’heure de fermeture sont différentes.</w:t>
+      </w:r>
+    </w:p>
+    <w:p>
+      <w:pPr>
+        <w:pStyle w:val="Paragraphedeliste"/>
+        <w:numPr>
+          <w:ilvl w:val="0"/>
+          <w:numId w:val="16"/>
+        </w:numPr>
+        <w:rPr>
+          <w:rFonts w:ascii="Cambria" w:hAnsi="Cambria"/>
+          <w:sz w:val="24"/>
+          <w:szCs w:val="24"/>
+        </w:rPr>
+      </w:pPr>
+      <w:r>
+        <w:rPr>
+          <w:rFonts w:ascii="Cambria" w:hAnsi="Cambria"/>
           <w:sz w:val="24"/>
           <w:szCs w:val="24"/>
         </w:rPr>
@@ -1428,15 +1724,6 @@
         </w:rPr>
         <w:t>Jours non-ouvrables</w:t>
       </w:r>
-    </w:p>
-    <w:p>
-      <w:pPr>
-        <w:pStyle w:val="Paragraphedeliste"/>
-        <w:rPr>
-          <w:rFonts w:ascii="Cambria" w:hAnsi="Cambria"/>
-          <w:sz w:val="24"/>
-        </w:rPr>
-      </w:pPr>
     </w:p>
     <w:p>
       <w:pPr>
@@ -1780,6 +2067,60 @@
     </w:p>
     <w:p>
       <w:pPr>
+        <w:rPr>
+          <w:rFonts w:ascii="Cambria" w:hAnsi="Cambria"/>
+          <w:sz w:val="24"/>
+          <w:szCs w:val="24"/>
+        </w:rPr>
+      </w:pPr>
+    </w:p>
+    <w:p>
+      <w:pPr>
+        <w:rPr>
+          <w:rFonts w:ascii="Cambria" w:hAnsi="Cambria"/>
+          <w:sz w:val="24"/>
+          <w:szCs w:val="24"/>
+        </w:rPr>
+      </w:pPr>
+    </w:p>
+    <w:p>
+      <w:pPr>
+        <w:rPr>
+          <w:rFonts w:ascii="Cambria" w:hAnsi="Cambria"/>
+          <w:sz w:val="24"/>
+          <w:szCs w:val="24"/>
+        </w:rPr>
+      </w:pPr>
+    </w:p>
+    <w:p>
+      <w:pPr>
+        <w:rPr>
+          <w:rFonts w:ascii="Cambria" w:hAnsi="Cambria"/>
+          <w:sz w:val="24"/>
+          <w:szCs w:val="24"/>
+        </w:rPr>
+      </w:pPr>
+    </w:p>
+    <w:p>
+      <w:pPr>
+        <w:rPr>
+          <w:rFonts w:ascii="Cambria" w:hAnsi="Cambria"/>
+          <w:sz w:val="24"/>
+          <w:szCs w:val="24"/>
+        </w:rPr>
+      </w:pPr>
+    </w:p>
+    <w:p>
+      <w:pPr>
+        <w:rPr>
+          <w:rFonts w:ascii="Cambria" w:hAnsi="Cambria"/>
+          <w:sz w:val="24"/>
+          <w:szCs w:val="24"/>
+        </w:rPr>
+      </w:pPr>
+    </w:p>
+    <w:p>
+      <w:pPr>
         <w:pStyle w:val="Paragraphedeliste"/>
         <w:numPr>
           <w:ilvl w:val="0"/>
@@ -1797,6 +2138,7 @@
           <w:b/>
           <w:sz w:val="28"/>
         </w:rPr>
+        <w:lastRenderedPageBreak/>
         <w:t>Véhicule</w:t>
       </w:r>
     </w:p>
@@ -1899,8 +2241,46 @@
           <w:sz w:val="24"/>
           <w:szCs w:val="24"/>
         </w:rPr>
+        <w:t>Photo principale</w:t>
+      </w:r>
+      <w:r>
+        <w:rPr>
+          <w:rFonts w:ascii="Cambria" w:hAnsi="Cambria"/>
+          <w:sz w:val="24"/>
+          <w:szCs w:val="24"/>
+        </w:rPr>
+        <w:t xml:space="preserve"> *</w:t>
+      </w:r>
+    </w:p>
+    <w:p>
+      <w:pPr>
+        <w:pStyle w:val="Paragraphedeliste"/>
+        <w:numPr>
+          <w:ilvl w:val="0"/>
+          <w:numId w:val="8"/>
+        </w:numPr>
+        <w:rPr>
+          <w:rFonts w:ascii="Cambria" w:hAnsi="Cambria"/>
+          <w:sz w:val="24"/>
+          <w:szCs w:val="24"/>
+        </w:rPr>
+      </w:pPr>
+      <w:r>
+        <w:rPr>
+          <w:rFonts w:ascii="Cambria" w:hAnsi="Cambria"/>
+          <w:sz w:val="24"/>
+          <w:szCs w:val="24"/>
+        </w:rPr>
         <w:t>Photos</w:t>
       </w:r>
+      <w:r>
+        <w:rPr>
+          <w:rFonts w:ascii="Cambria" w:hAnsi="Cambria"/>
+          <w:sz w:val="24"/>
+          <w:szCs w:val="24"/>
+        </w:rPr>
+        <w:t xml:space="preserve"> *</w:t>
+      </w:r>
     </w:p>
     <w:p>
       <w:pPr>
@@ -2233,22 +2613,27 @@
           <w:sz w:val="24"/>
           <w:szCs w:val="24"/>
         </w:rPr>
-        <w:t>Exception de places suppriomées</w:t>
-      </w:r>
-    </w:p>
-    <w:p>
-      <w:pPr>
-        <w:pStyle w:val="Paragraphedeliste"/>
-        <w:rPr>
-          <w:rFonts w:ascii="Cambria" w:hAnsi="Cambria"/>
-          <w:sz w:val="24"/>
-          <w:szCs w:val="24"/>
-        </w:rPr>
-      </w:pPr>
-    </w:p>
-    <w:p>
-      <w:pPr>
-        <w:pStyle w:val="Paragraphedeliste"/>
+        <w:t>P</w:t>
+      </w:r>
+      <w:r>
+        <w:rPr>
+          <w:rFonts w:ascii="Cambria" w:hAnsi="Cambria"/>
+          <w:sz w:val="24"/>
+          <w:szCs w:val="24"/>
+        </w:rPr>
+        <w:t>laces suppri</w:t>
+      </w:r>
+      <w:r>
+        <w:rPr>
+          <w:rFonts w:ascii="Cambria" w:hAnsi="Cambria"/>
+          <w:sz w:val="24"/>
+          <w:szCs w:val="24"/>
+        </w:rPr>
+        <w:t>mées</w:t>
+      </w:r>
+    </w:p>
+    <w:p>
+      <w:pPr>
         <w:rPr>
           <w:rFonts w:ascii="Cambria" w:hAnsi="Cambria"/>
           <w:sz w:val="24"/>
@@ -2303,24 +2688,6 @@
           <w:szCs w:val="24"/>
         </w:rPr>
       </w:pPr>
-    </w:p>
-    <w:p>
-      <w:pPr>
-        <w:rPr>
-          <w:rFonts w:ascii="Cambria" w:hAnsi="Cambria"/>
-          <w:sz w:val="24"/>
-          <w:szCs w:val="24"/>
-        </w:rPr>
-      </w:pPr>
-    </w:p>
-    <w:p>
-      <w:pPr>
-        <w:rPr>
-          <w:rFonts w:ascii="Cambria" w:hAnsi="Cambria"/>
-          <w:sz w:val="24"/>
-          <w:szCs w:val="24"/>
-        </w:rPr>
-      </w:pPr>
       <w:r>
         <w:rPr>
           <w:rFonts w:ascii="Cambria" w:hAnsi="Cambria"/>
@@ -2490,6 +2857,37 @@
           <w:sz w:val="24"/>
           <w:szCs w:val="24"/>
         </w:rPr>
+        <w:t>Itinéraire</w:t>
+      </w:r>
+      <w:r>
+        <w:rPr>
+          <w:rFonts w:ascii="Cambria" w:hAnsi="Cambria"/>
+          <w:sz w:val="24"/>
+          <w:szCs w:val="24"/>
+        </w:rPr>
+        <w:t xml:space="preserve"> *</w:t>
+      </w:r>
+    </w:p>
+    <w:p>
+      <w:pPr>
+        <w:pStyle w:val="Paragraphedeliste"/>
+        <w:numPr>
+          <w:ilvl w:val="0"/>
+          <w:numId w:val="9"/>
+        </w:numPr>
+        <w:rPr>
+          <w:rFonts w:ascii="Calibri" w:hAnsi="Calibri"/>
+          <w:b/>
+          <w:sz w:val="28"/>
+        </w:rPr>
+      </w:pPr>
+      <w:r>
+        <w:rPr>
+          <w:rFonts w:ascii="Cambria" w:hAnsi="Cambria"/>
+          <w:b/>
+          <w:sz w:val="24"/>
+          <w:szCs w:val="24"/>
+        </w:rPr>
         <w:t xml:space="preserve">Véhicule </w:t>
       </w:r>
       <w:r>
@@ -2573,7 +2971,15 @@
           <w:sz w:val="24"/>
           <w:szCs w:val="24"/>
         </w:rPr>
-        <w:t>Exception de places non-réservables</w:t>
+        <w:t>P</w:t>
+      </w:r>
+      <w:r>
+        <w:rPr>
+          <w:rFonts w:ascii="Cambria" w:hAnsi="Cambria"/>
+          <w:sz w:val="24"/>
+          <w:szCs w:val="24"/>
+        </w:rPr>
+        <w:t>laces non-réservables</w:t>
       </w:r>
     </w:p>
     <w:p>
@@ -2660,6 +3066,15 @@
         </w:rPr>
         <w:t>Date et heure de départ *</w:t>
       </w:r>
+    </w:p>
+    <w:p>
+      <w:pPr>
+        <w:pStyle w:val="Paragraphedeliste"/>
+        <w:rPr>
+          <w:rFonts w:ascii="Calibri" w:hAnsi="Calibri"/>
+          <w:sz w:val="28"/>
+        </w:rPr>
+      </w:pPr>
     </w:p>
     <w:p>
       <w:pPr>
@@ -2689,6 +3104,7 @@
           <w:b/>
           <w:sz w:val="28"/>
         </w:rPr>
+        <w:lastRenderedPageBreak/>
         <w:t>Trajet</w:t>
       </w:r>
     </w:p>
@@ -2745,7 +3161,16 @@
           <w:sz w:val="24"/>
           <w:szCs w:val="24"/>
         </w:rPr>
-        <w:t>Ville de départ</w:t>
+        <w:t>Ville</w:t>
+      </w:r>
+      <w:r>
+        <w:rPr>
+          <w:rFonts w:ascii="Cambria" w:hAnsi="Cambria"/>
+          <w:b/>
+          <w:sz w:val="24"/>
+          <w:szCs w:val="24"/>
+        </w:rPr>
+        <w:t xml:space="preserve"> de départ</w:t>
       </w:r>
     </w:p>
     <w:p>
@@ -2767,29 +3192,16 @@
           <w:sz w:val="24"/>
           <w:szCs w:val="24"/>
         </w:rPr>
-        <w:t>Ville de destination</w:t>
-      </w:r>
-    </w:p>
-    <w:p>
-      <w:pPr>
-        <w:pStyle w:val="Paragraphedeliste"/>
-        <w:numPr>
-          <w:ilvl w:val="0"/>
-          <w:numId w:val="10"/>
-        </w:numPr>
-        <w:rPr>
-          <w:rFonts w:ascii="Calibri" w:hAnsi="Calibri"/>
-          <w:sz w:val="28"/>
-        </w:rPr>
-      </w:pPr>
-      <w:r>
-        <w:rPr>
-          <w:rFonts w:ascii="Cambria" w:hAnsi="Cambria"/>
-          <w:b/>
-          <w:sz w:val="24"/>
-          <w:szCs w:val="24"/>
-        </w:rPr>
-        <w:t>Itinéraire</w:t>
+        <w:t>Ville</w:t>
+      </w:r>
+      <w:r>
+        <w:rPr>
+          <w:rFonts w:ascii="Cambria" w:hAnsi="Cambria"/>
+          <w:b/>
+          <w:sz w:val="24"/>
+          <w:szCs w:val="24"/>
+        </w:rPr>
+        <w:t xml:space="preserve"> de destination</w:t>
       </w:r>
     </w:p>
     <w:p>
@@ -3034,15 +3446,6 @@
           <w:szCs w:val="24"/>
         </w:rPr>
       </w:pPr>
-    </w:p>
-    <w:p>
-      <w:pPr>
-        <w:rPr>
-          <w:rFonts w:ascii="Cambria" w:hAnsi="Cambria"/>
-          <w:sz w:val="24"/>
-          <w:szCs w:val="24"/>
-        </w:rPr>
-      </w:pPr>
       <w:r>
         <w:rPr>
           <w:rFonts w:ascii="Cambria" w:hAnsi="Cambria"/>
@@ -3073,6 +3476,14 @@
         </w:rPr>
         <w:t>Places réservées</w:t>
       </w:r>
+      <w:r>
+        <w:rPr>
+          <w:rFonts w:ascii="Cambria" w:hAnsi="Cambria"/>
+          <w:sz w:val="24"/>
+          <w:szCs w:val="24"/>
+        </w:rPr>
+        <w:t xml:space="preserve"> *</w:t>
+      </w:r>
     </w:p>
     <w:p>
       <w:pPr>
@@ -3093,7 +3504,23 @@
           <w:sz w:val="24"/>
           <w:szCs w:val="24"/>
         </w:rPr>
-        <w:t xml:space="preserve">Mode de réservation : </w:t>
+        <w:t>Mode de réservation </w:t>
+      </w:r>
+      <w:r>
+        <w:rPr>
+          <w:rFonts w:ascii="Cambria" w:hAnsi="Cambria"/>
+          <w:sz w:val="24"/>
+          <w:szCs w:val="24"/>
+        </w:rPr>
+        <w:t xml:space="preserve">* </w:t>
+      </w:r>
+      <w:r>
+        <w:rPr>
+          <w:rFonts w:ascii="Cambria" w:hAnsi="Cambria"/>
+          <w:sz w:val="24"/>
+          <w:szCs w:val="24"/>
+        </w:rPr>
+        <w:t xml:space="preserve">: </w:t>
       </w:r>
       <w:r>
         <w:rPr>
@@ -3175,6 +3602,14 @@
         </w:rPr>
         <w:t>Paiement</w:t>
       </w:r>
+      <w:r>
+        <w:rPr>
+          <w:rFonts w:ascii="Cambria" w:hAnsi="Cambria"/>
+          <w:sz w:val="24"/>
+          <w:szCs w:val="24"/>
+        </w:rPr>
+        <w:t xml:space="preserve"> *</w:t>
+      </w:r>
     </w:p>
     <w:p>
       <w:pPr>
@@ -3198,6 +3633,14 @@
         </w:rPr>
         <w:t>Voyage planifié</w:t>
       </w:r>
+      <w:r>
+        <w:rPr>
+          <w:rFonts w:ascii="Cambria" w:hAnsi="Cambria"/>
+          <w:sz w:val="24"/>
+          <w:szCs w:val="24"/>
+        </w:rPr>
+        <w:t> : Si le voyage n’a pas encore commencé</w:t>
+      </w:r>
     </w:p>
     <w:p>
       <w:pPr>
@@ -3208,6 +3651,68 @@
         </w:numPr>
         <w:rPr>
           <w:rFonts w:ascii="Calibri" w:hAnsi="Calibri"/>
+          <w:b/>
+          <w:sz w:val="28"/>
+        </w:rPr>
+      </w:pPr>
+      <w:r>
+        <w:rPr>
+          <w:rFonts w:ascii="Cambria" w:hAnsi="Cambria"/>
+          <w:b/>
+          <w:sz w:val="24"/>
+          <w:szCs w:val="24"/>
+        </w:rPr>
+        <w:t>Voyage en cours </w:t>
+      </w:r>
+      <w:r>
+        <w:rPr>
+          <w:rFonts w:ascii="Cambria" w:hAnsi="Cambria"/>
+          <w:sz w:val="24"/>
+          <w:szCs w:val="24"/>
+        </w:rPr>
+        <w:t>: Si le voyage est en cours ou terminé</w:t>
+      </w:r>
+    </w:p>
+    <w:p>
+      <w:pPr>
+        <w:pStyle w:val="Paragraphedeliste"/>
+        <w:numPr>
+          <w:ilvl w:val="0"/>
+          <w:numId w:val="12"/>
+        </w:numPr>
+        <w:rPr>
+          <w:rFonts w:ascii="Calibri" w:hAnsi="Calibri"/>
+          <w:b/>
+          <w:sz w:val="28"/>
+        </w:rPr>
+      </w:pPr>
+      <w:r>
+        <w:rPr>
+          <w:rFonts w:ascii="Cambria" w:hAnsi="Cambria"/>
+          <w:b/>
+          <w:sz w:val="24"/>
+          <w:szCs w:val="24"/>
+        </w:rPr>
+        <w:t>Coopérative</w:t>
+      </w:r>
+      <w:r>
+        <w:rPr>
+          <w:rFonts w:ascii="Cambria" w:hAnsi="Cambria"/>
+          <w:sz w:val="24"/>
+          <w:szCs w:val="24"/>
+        </w:rPr>
+        <w:t xml:space="preserve"> *</w:t>
+      </w:r>
+    </w:p>
+    <w:p>
+      <w:pPr>
+        <w:pStyle w:val="Paragraphedeliste"/>
+        <w:numPr>
+          <w:ilvl w:val="0"/>
+          <w:numId w:val="12"/>
+        </w:numPr>
+        <w:rPr>
+          <w:rFonts w:ascii="Calibri" w:hAnsi="Calibri"/>
           <w:sz w:val="28"/>
         </w:rPr>
       </w:pPr>
@@ -3219,6 +3724,14 @@
         </w:rPr>
         <w:t>Code secret</w:t>
       </w:r>
+      <w:r>
+        <w:rPr>
+          <w:rFonts w:ascii="Cambria" w:hAnsi="Cambria"/>
+          <w:sz w:val="24"/>
+          <w:szCs w:val="24"/>
+        </w:rPr>
+        <w:t xml:space="preserve"> *</w:t>
+      </w:r>
     </w:p>
     <w:p>
       <w:pPr>
@@ -3240,6 +3753,14 @@
         </w:rPr>
         <w:t>Nom de la personne portant la réservation</w:t>
       </w:r>
+      <w:r>
+        <w:rPr>
+          <w:rFonts w:ascii="Cambria" w:hAnsi="Cambria"/>
+          <w:sz w:val="24"/>
+          <w:szCs w:val="24"/>
+        </w:rPr>
+        <w:t xml:space="preserve"> *</w:t>
+      </w:r>
     </w:p>
     <w:p>
       <w:pPr>
@@ -3260,6 +3781,14 @@
           <w:szCs w:val="24"/>
         </w:rPr>
         <w:t>Numéro téléphone de la personne portant la réservation</w:t>
+      </w:r>
+      <w:r>
+        <w:rPr>
+          <w:rFonts w:ascii="Cambria" w:hAnsi="Cambria"/>
+          <w:sz w:val="24"/>
+          <w:szCs w:val="24"/>
+        </w:rPr>
+        <w:t xml:space="preserve"> *</w:t>
       </w:r>
     </w:p>
     <w:p>
@@ -3440,15 +3969,8 @@
         </w:rPr>
         <w:t>Service de paiement : Si en ligne</w:t>
       </w:r>
-    </w:p>
-    <w:p>
-      <w:pPr>
-        <w:rPr>
-          <w:rFonts w:ascii="Calibri" w:hAnsi="Calibri"/>
-          <w:b/>
-          <w:sz w:val="28"/>
-        </w:rPr>
-      </w:pPr>
+      <w:bookmarkStart w:id="0" w:name="_GoBack"/>
+      <w:bookmarkEnd w:id="0"/>
     </w:p>
     <w:p>
       <w:pPr>
@@ -3469,6 +3991,7 @@
           <w:b/>
           <w:sz w:val="28"/>
         </w:rPr>
+        <w:lastRenderedPageBreak/>
         <w:t>Ville</w:t>
       </w:r>
     </w:p>
@@ -3724,15 +4247,6 @@
           <w:szCs w:val="24"/>
         </w:rPr>
       </w:pPr>
-    </w:p>
-    <w:p>
-      <w:pPr>
-        <w:rPr>
-          <w:rFonts w:ascii="Cambria" w:hAnsi="Cambria"/>
-          <w:sz w:val="24"/>
-          <w:szCs w:val="24"/>
-        </w:rPr>
-      </w:pPr>
       <w:r>
         <w:rPr>
           <w:rFonts w:ascii="Cambria" w:hAnsi="Cambria"/>
@@ -3807,6 +4321,14 @@
         </w:rPr>
         <w:t>Slug</w:t>
       </w:r>
+      <w:r>
+        <w:rPr>
+          <w:rFonts w:ascii="Cambria" w:hAnsi="Cambria"/>
+          <w:sz w:val="24"/>
+          <w:szCs w:val="24"/>
+        </w:rPr>
+        <w:t xml:space="preserve"> *</w:t>
+      </w:r>
     </w:p>
     <w:p>
       <w:pPr>
@@ -3827,6 +4349,36 @@
           <w:sz w:val="24"/>
           <w:szCs w:val="24"/>
         </w:rPr>
+        <w:t>Rue</w:t>
+      </w:r>
+      <w:r>
+        <w:rPr>
+          <w:rFonts w:ascii="Cambria" w:hAnsi="Cambria"/>
+          <w:sz w:val="24"/>
+          <w:szCs w:val="24"/>
+        </w:rPr>
+        <w:t xml:space="preserve"> *</w:t>
+      </w:r>
+    </w:p>
+    <w:p>
+      <w:pPr>
+        <w:pStyle w:val="Paragraphedeliste"/>
+        <w:numPr>
+          <w:ilvl w:val="0"/>
+          <w:numId w:val="14"/>
+        </w:numPr>
+        <w:rPr>
+          <w:rFonts w:ascii="Calibri" w:hAnsi="Calibri"/>
+          <w:b/>
+          <w:sz w:val="28"/>
+        </w:rPr>
+      </w:pPr>
+      <w:r>
+        <w:rPr>
+          <w:rFonts w:ascii="Cambria" w:hAnsi="Cambria"/>
+          <w:sz w:val="24"/>
+          <w:szCs w:val="24"/>
+        </w:rPr>
         <w:t>Photo principale *</w:t>
       </w:r>
     </w:p>
@@ -3914,10 +4466,7 @@
         <w:t xml:space="preserve"> *</w:t>
       </w:r>
     </w:p>
-    <w:p>
-      <w:bookmarkStart w:id="0" w:name="_GoBack"/>
-      <w:bookmarkEnd w:id="0"/>
-    </w:p>
+    <w:p/>
     <w:sectPr>
       <w:pgSz w:w="11906" w:h="16838"/>
       <w:pgMar w:top="851" w:right="851" w:bottom="851" w:left="851" w:header="709" w:footer="709" w:gutter="0"/>
@@ -4270,6 +4819,119 @@
     </w:lvl>
   </w:abstractNum>
   <w:abstractNum w:abstractNumId="3" w15:restartNumberingAfterBreak="0">
+    <w:nsid w:val="2535268F"/>
+    <w:multiLevelType w:val="hybridMultilevel"/>
+    <w:tmpl w:val="E1A643C0"/>
+    <w:lvl w:ilvl="0" w:tplc="040C000B">
+      <w:start w:val="1"/>
+      <w:numFmt w:val="bullet"/>
+      <w:lvlText w:val=""/>
+      <w:lvlJc w:val="left"/>
+      <w:pPr>
+        <w:ind w:left="720" w:hanging="360"/>
+      </w:pPr>
+      <w:rPr>
+        <w:rFonts w:ascii="Wingdings" w:hAnsi="Wingdings" w:hint="default"/>
+      </w:rPr>
+    </w:lvl>
+    <w:lvl w:ilvl="1" w:tplc="040C0003" w:tentative="1">
+      <w:start w:val="1"/>
+      <w:numFmt w:val="bullet"/>
+      <w:lvlText w:val="o"/>
+      <w:lvlJc w:val="left"/>
+      <w:pPr>
+        <w:ind w:left="1440" w:hanging="360"/>
+      </w:pPr>
+      <w:rPr>
+        <w:rFonts w:ascii="Courier New" w:hAnsi="Courier New" w:cs="Courier New" w:hint="default"/>
+      </w:rPr>
+    </w:lvl>
+    <w:lvl w:ilvl="2" w:tplc="040C0005" w:tentative="1">
+      <w:start w:val="1"/>
+      <w:numFmt w:val="bullet"/>
+      <w:lvlText w:val=""/>
+      <w:lvlJc w:val="left"/>
+      <w:pPr>
+        <w:ind w:left="2160" w:hanging="360"/>
+      </w:pPr>
+      <w:rPr>
+        <w:rFonts w:ascii="Wingdings" w:hAnsi="Wingdings" w:hint="default"/>
+      </w:rPr>
+    </w:lvl>
+    <w:lvl w:ilvl="3" w:tplc="040C0001" w:tentative="1">
+      <w:start w:val="1"/>
+      <w:numFmt w:val="bullet"/>
+      <w:lvlText w:val=""/>
+      <w:lvlJc w:val="left"/>
+      <w:pPr>
+        <w:ind w:left="2880" w:hanging="360"/>
+      </w:pPr>
+      <w:rPr>
+        <w:rFonts w:ascii="Symbol" w:hAnsi="Symbol" w:hint="default"/>
+      </w:rPr>
+    </w:lvl>
+    <w:lvl w:ilvl="4" w:tplc="040C0003" w:tentative="1">
+      <w:start w:val="1"/>
+      <w:numFmt w:val="bullet"/>
+      <w:lvlText w:val="o"/>
+      <w:lvlJc w:val="left"/>
+      <w:pPr>
+        <w:ind w:left="3600" w:hanging="360"/>
+      </w:pPr>
+      <w:rPr>
+        <w:rFonts w:ascii="Courier New" w:hAnsi="Courier New" w:cs="Courier New" w:hint="default"/>
+      </w:rPr>
+    </w:lvl>
+    <w:lvl w:ilvl="5" w:tplc="040C0005" w:tentative="1">
+      <w:start w:val="1"/>
+      <w:numFmt w:val="bullet"/>
+      <w:lvlText w:val=""/>
+      <w:lvlJc w:val="left"/>
+      <w:pPr>
+        <w:ind w:left="4320" w:hanging="360"/>
+      </w:pPr>
+      <w:rPr>
+        <w:rFonts w:ascii="Wingdings" w:hAnsi="Wingdings" w:hint="default"/>
+      </w:rPr>
+    </w:lvl>
+    <w:lvl w:ilvl="6" w:tplc="040C0001" w:tentative="1">
+      <w:start w:val="1"/>
+      <w:numFmt w:val="bullet"/>
+      <w:lvlText w:val=""/>
+      <w:lvlJc w:val="left"/>
+      <w:pPr>
+        <w:ind w:left="5040" w:hanging="360"/>
+      </w:pPr>
+      <w:rPr>
+        <w:rFonts w:ascii="Symbol" w:hAnsi="Symbol" w:hint="default"/>
+      </w:rPr>
+    </w:lvl>
+    <w:lvl w:ilvl="7" w:tplc="040C0003" w:tentative="1">
+      <w:start w:val="1"/>
+      <w:numFmt w:val="bullet"/>
+      <w:lvlText w:val="o"/>
+      <w:lvlJc w:val="left"/>
+      <w:pPr>
+        <w:ind w:left="5760" w:hanging="360"/>
+      </w:pPr>
+      <w:rPr>
+        <w:rFonts w:ascii="Courier New" w:hAnsi="Courier New" w:cs="Courier New" w:hint="default"/>
+      </w:rPr>
+    </w:lvl>
+    <w:lvl w:ilvl="8" w:tplc="040C0005" w:tentative="1">
+      <w:start w:val="1"/>
+      <w:numFmt w:val="bullet"/>
+      <w:lvlText w:val=""/>
+      <w:lvlJc w:val="left"/>
+      <w:pPr>
+        <w:ind w:left="6480" w:hanging="360"/>
+      </w:pPr>
+      <w:rPr>
+        <w:rFonts w:ascii="Wingdings" w:hAnsi="Wingdings" w:hint="default"/>
+      </w:rPr>
+    </w:lvl>
+  </w:abstractNum>
+  <w:abstractNum w:abstractNumId="4" w15:restartNumberingAfterBreak="0">
     <w:nsid w:val="2E2B5C22"/>
     <w:multiLevelType w:val="hybridMultilevel"/>
     <w:tmpl w:val="94B094FC"/>
@@ -4382,7 +5044,7 @@
       </w:rPr>
     </w:lvl>
   </w:abstractNum>
-  <w:abstractNum w:abstractNumId="4" w15:restartNumberingAfterBreak="0">
+  <w:abstractNum w:abstractNumId="5" w15:restartNumberingAfterBreak="0">
     <w:nsid w:val="385607D1"/>
     <w:multiLevelType w:val="hybridMultilevel"/>
     <w:tmpl w:val="37CC02BC"/>
@@ -4495,7 +5157,7 @@
       </w:rPr>
     </w:lvl>
   </w:abstractNum>
-  <w:abstractNum w:abstractNumId="5" w15:restartNumberingAfterBreak="0">
+  <w:abstractNum w:abstractNumId="6" w15:restartNumberingAfterBreak="0">
     <w:nsid w:val="387D50BD"/>
     <w:multiLevelType w:val="hybridMultilevel"/>
     <w:tmpl w:val="3E103F0C"/>
@@ -4608,7 +5270,7 @@
       </w:rPr>
     </w:lvl>
   </w:abstractNum>
-  <w:abstractNum w:abstractNumId="6" w15:restartNumberingAfterBreak="0">
+  <w:abstractNum w:abstractNumId="7" w15:restartNumberingAfterBreak="0">
     <w:nsid w:val="3E2A1AD8"/>
     <w:multiLevelType w:val="hybridMultilevel"/>
     <w:tmpl w:val="616E3236"/>
@@ -4624,7 +5286,7 @@
         <w:rFonts w:ascii="Wingdings" w:hAnsi="Wingdings" w:hint="default"/>
       </w:rPr>
     </w:lvl>
-    <w:lvl w:ilvl="1" w:tplc="040C0003" w:tentative="1">
+    <w:lvl w:ilvl="1" w:tplc="040C0003">
       <w:start w:val="1"/>
       <w:numFmt w:val="bullet"/>
       <w:lvlText w:val="o"/>
@@ -4721,7 +5383,7 @@
       </w:rPr>
     </w:lvl>
   </w:abstractNum>
-  <w:abstractNum w:abstractNumId="7" w15:restartNumberingAfterBreak="0">
+  <w:abstractNum w:abstractNumId="8" w15:restartNumberingAfterBreak="0">
     <w:nsid w:val="45AF014B"/>
     <w:multiLevelType w:val="hybridMultilevel"/>
     <w:tmpl w:val="AE36E2FC"/>
@@ -4834,7 +5496,7 @@
       </w:rPr>
     </w:lvl>
   </w:abstractNum>
-  <w:abstractNum w:abstractNumId="8" w15:restartNumberingAfterBreak="0">
+  <w:abstractNum w:abstractNumId="9" w15:restartNumberingAfterBreak="0">
     <w:nsid w:val="47750A73"/>
     <w:multiLevelType w:val="hybridMultilevel"/>
     <w:tmpl w:val="2506BD34"/>
@@ -4947,7 +5609,7 @@
       </w:rPr>
     </w:lvl>
   </w:abstractNum>
-  <w:abstractNum w:abstractNumId="9" w15:restartNumberingAfterBreak="0">
+  <w:abstractNum w:abstractNumId="10" w15:restartNumberingAfterBreak="0">
     <w:nsid w:val="516F4735"/>
     <w:multiLevelType w:val="hybridMultilevel"/>
     <w:tmpl w:val="F3F0BF9A"/>
@@ -5060,7 +5722,7 @@
       </w:rPr>
     </w:lvl>
   </w:abstractNum>
-  <w:abstractNum w:abstractNumId="10" w15:restartNumberingAfterBreak="0">
+  <w:abstractNum w:abstractNumId="11" w15:restartNumberingAfterBreak="0">
     <w:nsid w:val="5BDE0D3B"/>
     <w:multiLevelType w:val="hybridMultilevel"/>
     <w:tmpl w:val="78A832CC"/>
@@ -5173,7 +5835,7 @@
       </w:rPr>
     </w:lvl>
   </w:abstractNum>
-  <w:abstractNum w:abstractNumId="11" w15:restartNumberingAfterBreak="0">
+  <w:abstractNum w:abstractNumId="12" w15:restartNumberingAfterBreak="0">
     <w:nsid w:val="6AC0139A"/>
     <w:multiLevelType w:val="hybridMultilevel"/>
     <w:tmpl w:val="42308834"/>
@@ -5286,7 +5948,7 @@
       </w:rPr>
     </w:lvl>
   </w:abstractNum>
-  <w:abstractNum w:abstractNumId="12" w15:restartNumberingAfterBreak="0">
+  <w:abstractNum w:abstractNumId="13" w15:restartNumberingAfterBreak="0">
     <w:nsid w:val="73694AEB"/>
     <w:multiLevelType w:val="hybridMultilevel"/>
     <w:tmpl w:val="AAF4EED6"/>
@@ -5399,7 +6061,7 @@
       </w:rPr>
     </w:lvl>
   </w:abstractNum>
-  <w:abstractNum w:abstractNumId="13" w15:restartNumberingAfterBreak="0">
+  <w:abstractNum w:abstractNumId="14" w15:restartNumberingAfterBreak="0">
     <w:nsid w:val="75BA3DD2"/>
     <w:multiLevelType w:val="hybridMultilevel"/>
     <w:tmpl w:val="AC8AA3A2"/>
@@ -5512,7 +6174,7 @@
       </w:rPr>
     </w:lvl>
   </w:abstractNum>
-  <w:abstractNum w:abstractNumId="14" w15:restartNumberingAfterBreak="0">
+  <w:abstractNum w:abstractNumId="15" w15:restartNumberingAfterBreak="0">
     <w:nsid w:val="78202684"/>
     <w:multiLevelType w:val="multilevel"/>
     <w:tmpl w:val="01B018F4"/>
@@ -5633,7 +6295,7 @@
       </w:rPr>
     </w:lvl>
   </w:abstractNum>
-  <w:abstractNum w:abstractNumId="15" w15:restartNumberingAfterBreak="0">
+  <w:abstractNum w:abstractNumId="16" w15:restartNumberingAfterBreak="0">
     <w:nsid w:val="795215AD"/>
     <w:multiLevelType w:val="hybridMultilevel"/>
     <w:tmpl w:val="880468D2"/>
@@ -5747,52 +6409,55 @@
     </w:lvl>
   </w:abstractNum>
   <w:num w:numId="1">
-    <w:abstractNumId w:val="14"/>
+    <w:abstractNumId w:val="15"/>
   </w:num>
   <w:num w:numId="2">
-    <w:abstractNumId w:val="4"/>
+    <w:abstractNumId w:val="5"/>
   </w:num>
   <w:num w:numId="3">
-    <w:abstractNumId w:val="6"/>
+    <w:abstractNumId w:val="7"/>
   </w:num>
   <w:num w:numId="4">
     <w:abstractNumId w:val="0"/>
   </w:num>
   <w:num w:numId="5">
-    <w:abstractNumId w:val="5"/>
+    <w:abstractNumId w:val="6"/>
   </w:num>
   <w:num w:numId="6">
-    <w:abstractNumId w:val="12"/>
+    <w:abstractNumId w:val="13"/>
   </w:num>
   <w:num w:numId="7">
-    <w:abstractNumId w:val="10"/>
+    <w:abstractNumId w:val="11"/>
   </w:num>
   <w:num w:numId="8">
-    <w:abstractNumId w:val="3"/>
+    <w:abstractNumId w:val="4"/>
   </w:num>
   <w:num w:numId="9">
     <w:abstractNumId w:val="1"/>
   </w:num>
   <w:num w:numId="10">
-    <w:abstractNumId w:val="9"/>
+    <w:abstractNumId w:val="10"/>
   </w:num>
   <w:num w:numId="11">
-    <w:abstractNumId w:val="13"/>
+    <w:abstractNumId w:val="14"/>
   </w:num>
   <w:num w:numId="12">
-    <w:abstractNumId w:val="15"/>
+    <w:abstractNumId w:val="16"/>
   </w:num>
   <w:num w:numId="13">
-    <w:abstractNumId w:val="7"/>
+    <w:abstractNumId w:val="8"/>
   </w:num>
   <w:num w:numId="14">
     <w:abstractNumId w:val="2"/>
   </w:num>
   <w:num w:numId="15">
-    <w:abstractNumId w:val="8"/>
+    <w:abstractNumId w:val="9"/>
   </w:num>
   <w:num w:numId="16">
-    <w:abstractNumId w:val="11"/>
+    <w:abstractNumId w:val="12"/>
+  </w:num>
+  <w:num w:numId="17">
+    <w:abstractNumId w:val="3"/>
   </w:num>
 </w:numbering>
 </file>

</xml_diff>